<commit_message>
Update Docs Router and fix bugs
</commit_message>
<xml_diff>
--- a/Documentation.docx
+++ b/Documentation.docx
@@ -620,21 +620,81 @@
         </w:rPr>
         <w:t>e</w:t>
       </w:r>
+      <w:r>
+        <w:rPr>
+          <w:rFonts w:asciiTheme="minorBidi" w:hAnsiTheme="minorBidi"/>
+          <w:sz w:val="32"/>
+          <w:szCs w:val="32"/>
+          <w14:textOutline w14:w="6350" w14:cap="flat" w14:cmpd="sng" w14:algn="ctr">
+            <w14:noFill/>
+            <w14:prstDash w14:val="solid"/>
+            <w14:round/>
+          </w14:textOutline>
+        </w:rPr>
+        <w:t>bar component.</w:t>
+      </w:r>
+    </w:p>
+    <w:p>
+      <w:pPr>
+        <w:ind w:left="720"/>
+        <w:rPr>
+          <w:rFonts w:asciiTheme="minorBidi" w:hAnsiTheme="minorBidi"/>
+          <w:sz w:val="40"/>
+          <w:szCs w:val="40"/>
+          <w14:textOutline w14:w="6350" w14:cap="flat" w14:cmpd="sng" w14:algn="ctr">
+            <w14:noFill/>
+            <w14:prstDash w14:val="solid"/>
+            <w14:round/>
+          </w14:textOutline>
+        </w:rPr>
+      </w:pPr>
+      <w:r>
+        <w:rPr>
+          <w:rFonts w:asciiTheme="minorBidi" w:hAnsiTheme="minorBidi"/>
+          <w:sz w:val="40"/>
+          <w:szCs w:val="40"/>
+          <w14:textOutline w14:w="6350" w14:cap="flat" w14:cmpd="sng" w14:algn="ctr">
+            <w14:noFill/>
+            <w14:prstDash w14:val="solid"/>
+            <w14:round/>
+          </w14:textOutline>
+        </w:rPr>
+        <w:t>Sun 29 Oct:</w:t>
+      </w:r>
+    </w:p>
+    <w:p>
+      <w:pPr>
+        <w:pStyle w:val="ListParagraph"/>
+        <w:numPr>
+          <w:ilvl w:val="0"/>
+          <w:numId w:val="3"/>
+        </w:numPr>
+        <w:rPr>
+          <w:rFonts w:asciiTheme="minorBidi" w:hAnsiTheme="minorBidi"/>
+          <w:sz w:val="32"/>
+          <w:szCs w:val="32"/>
+          <w14:textOutline w14:w="6350" w14:cap="flat" w14:cmpd="sng" w14:algn="ctr">
+            <w14:noFill/>
+            <w14:prstDash w14:val="solid"/>
+            <w14:round/>
+          </w14:textOutline>
+        </w:rPr>
+      </w:pPr>
+      <w:r>
+        <w:rPr>
+          <w:rFonts w:asciiTheme="minorBidi" w:hAnsiTheme="minorBidi"/>
+          <w:sz w:val="32"/>
+          <w:szCs w:val="32"/>
+          <w14:textOutline w14:w="6350" w14:cap="flat" w14:cmpd="sng" w14:algn="ctr">
+            <w14:noFill/>
+            <w14:prstDash w14:val="solid"/>
+            <w14:round/>
+          </w14:textOutline>
+        </w:rPr>
+        <w:t xml:space="preserve">Fix router bugs </w:t>
+      </w:r>
       <w:bookmarkStart w:id="0" w:name="_GoBack"/>
       <w:bookmarkEnd w:id="0"/>
-      <w:r>
-        <w:rPr>
-          <w:rFonts w:asciiTheme="minorBidi" w:hAnsiTheme="minorBidi"/>
-          <w:sz w:val="32"/>
-          <w:szCs w:val="32"/>
-          <w14:textOutline w14:w="6350" w14:cap="flat" w14:cmpd="sng" w14:algn="ctr">
-            <w14:noFill/>
-            <w14:prstDash w14:val="solid"/>
-            <w14:round/>
-          </w14:textOutline>
-        </w:rPr>
-        <w:t>bar component.</w:t>
-      </w:r>
     </w:p>
     <w:p>
       <w:pPr>
@@ -665,7 +725,7 @@
   <w:abstractNum w:abstractNumId="0">
     <w:nsid w:val="084146AA"/>
     <w:multiLevelType w:val="hybridMultilevel"/>
-    <w:tmpl w:val="704C9150"/>
+    <w:tmpl w:val="6BAC2A7A"/>
     <w:lvl w:ilvl="0" w:tplc="04090001">
       <w:start w:val="1"/>
       <w:numFmt w:val="bullet"/>

</xml_diff>